<commit_message>
Retry Menu Improvements & Removing irrelevant code
Removed the old Character Controller script, added a coroutine function
to control the time taken for the retry menu to appear after death.
</commit_message>
<xml_diff>
--- a/Computer Interface Design Principles/CIDP - Documentation.docx
+++ b/Computer Interface Design Principles/CIDP - Documentation.docx
@@ -380,15 +380,15 @@
     <w:p>
       <w:pPr>
         <w:rPr>
-          <w:sz w:val="28"/>
-          <w:szCs w:val="28"/>
-          <w:u w:val="single"/>
-        </w:rPr>
-      </w:pPr>
-      <w:r>
-        <w:rPr>
-          <w:sz w:val="28"/>
-          <w:szCs w:val="28"/>
+          <w:sz w:val="32"/>
+          <w:szCs w:val="32"/>
+          <w:u w:val="single"/>
+        </w:rPr>
+      </w:pPr>
+      <w:r>
+        <w:rPr>
+          <w:sz w:val="32"/>
+          <w:szCs w:val="32"/>
           <w:u w:val="single"/>
         </w:rPr>
         <w:lastRenderedPageBreak/>
@@ -668,15 +668,15 @@
     <w:p>
       <w:pPr>
         <w:rPr>
-          <w:sz w:val="28"/>
-          <w:szCs w:val="28"/>
-          <w:u w:val="single"/>
-        </w:rPr>
-      </w:pPr>
-      <w:r>
-        <w:rPr>
-          <w:sz w:val="28"/>
-          <w:szCs w:val="28"/>
+          <w:sz w:val="32"/>
+          <w:szCs w:val="32"/>
+          <w:u w:val="single"/>
+        </w:rPr>
+      </w:pPr>
+      <w:r>
+        <w:rPr>
+          <w:sz w:val="32"/>
+          <w:szCs w:val="32"/>
           <w:u w:val="single"/>
         </w:rPr>
         <w:t>Task 3 – P2.1</w:t>
@@ -1212,15 +1212,15 @@
     <w:p>
       <w:pPr>
         <w:rPr>
-          <w:sz w:val="28"/>
-          <w:szCs w:val="28"/>
-          <w:u w:val="single"/>
-        </w:rPr>
-      </w:pPr>
-      <w:r>
-        <w:rPr>
-          <w:sz w:val="28"/>
-          <w:szCs w:val="28"/>
+          <w:sz w:val="32"/>
+          <w:szCs w:val="32"/>
+          <w:u w:val="single"/>
+        </w:rPr>
+      </w:pPr>
+      <w:r>
+        <w:rPr>
+          <w:sz w:val="32"/>
+          <w:szCs w:val="32"/>
           <w:u w:val="single"/>
         </w:rPr>
         <w:lastRenderedPageBreak/>
@@ -1411,14 +1411,16 @@
     <w:p>
       <w:pPr>
         <w:rPr>
-          <w:sz w:val="28"/>
-          <w:szCs w:val="28"/>
-        </w:rPr>
-      </w:pPr>
-      <w:r>
-        <w:rPr>
-          <w:sz w:val="28"/>
-          <w:szCs w:val="28"/>
+          <w:sz w:val="32"/>
+          <w:szCs w:val="32"/>
+          <w:u w:val="single"/>
+        </w:rPr>
+      </w:pPr>
+      <w:r>
+        <w:rPr>
+          <w:sz w:val="32"/>
+          <w:szCs w:val="32"/>
+          <w:u w:val="single"/>
         </w:rPr>
         <w:lastRenderedPageBreak/>
         <w:t xml:space="preserve">Task 5 – P3.1 </w:t>
@@ -1949,15 +1951,15 @@
     <w:p>
       <w:pPr>
         <w:rPr>
-          <w:sz w:val="28"/>
-          <w:szCs w:val="28"/>
-          <w:u w:val="single"/>
-        </w:rPr>
-      </w:pPr>
-      <w:r>
-        <w:rPr>
-          <w:sz w:val="28"/>
-          <w:szCs w:val="28"/>
+          <w:sz w:val="32"/>
+          <w:szCs w:val="32"/>
+          <w:u w:val="single"/>
+        </w:rPr>
+      </w:pPr>
+      <w:r>
+        <w:rPr>
+          <w:sz w:val="32"/>
+          <w:szCs w:val="32"/>
           <w:u w:val="single"/>
         </w:rPr>
         <w:lastRenderedPageBreak/>
@@ -2281,15 +2283,15 @@
     <w:p>
       <w:pPr>
         <w:rPr>
-          <w:sz w:val="28"/>
-          <w:szCs w:val="28"/>
-          <w:u w:val="single"/>
-        </w:rPr>
-      </w:pPr>
-      <w:r>
-        <w:rPr>
-          <w:sz w:val="28"/>
-          <w:szCs w:val="28"/>
+          <w:sz w:val="32"/>
+          <w:szCs w:val="32"/>
+          <w:u w:val="single"/>
+        </w:rPr>
+      </w:pPr>
+      <w:r>
+        <w:rPr>
+          <w:sz w:val="32"/>
+          <w:szCs w:val="32"/>
           <w:u w:val="single"/>
         </w:rPr>
         <w:lastRenderedPageBreak/>
@@ -2326,8 +2328,1334 @@
         </w:rPr>
         <w:t xml:space="preserve"> or C# to control interactivity in the game. Each script is attached to a game object on which it performs its functions. </w:t>
       </w:r>
+    </w:p>
+    <w:p>
+      <w:pPr>
+        <w:rPr>
+          <w:sz w:val="28"/>
+          <w:szCs w:val="28"/>
+        </w:rPr>
+      </w:pPr>
+      <w:proofErr w:type="gramStart"/>
+      <w:r>
+        <w:rPr>
+          <w:sz w:val="28"/>
+          <w:szCs w:val="28"/>
+        </w:rPr>
+        <w:t>Start(</w:t>
+      </w:r>
+      <w:proofErr w:type="gramEnd"/>
+      <w:r>
+        <w:rPr>
+          <w:sz w:val="28"/>
+          <w:szCs w:val="28"/>
+        </w:rPr>
+        <w:t xml:space="preserve">), Update() and </w:t>
+      </w:r>
+      <w:proofErr w:type="spellStart"/>
+      <w:r>
+        <w:rPr>
+          <w:sz w:val="28"/>
+          <w:szCs w:val="28"/>
+        </w:rPr>
+        <w:t>StartCoroutine</w:t>
+      </w:r>
+      <w:proofErr w:type="spellEnd"/>
+      <w:r>
+        <w:rPr>
+          <w:sz w:val="28"/>
+          <w:szCs w:val="28"/>
+        </w:rPr>
+        <w:t xml:space="preserve">(), are three functions commonly utilized in Unity game development. </w:t>
+      </w:r>
+      <w:r>
+        <w:rPr>
+          <w:sz w:val="28"/>
+          <w:szCs w:val="28"/>
+        </w:rPr>
+        <w:t xml:space="preserve">Here I will explain what the uses of these functions are. </w:t>
+      </w:r>
+    </w:p>
+    <w:p>
+      <w:pPr>
+        <w:rPr>
+          <w:sz w:val="28"/>
+          <w:szCs w:val="28"/>
+        </w:rPr>
+      </w:pPr>
+      <w:r>
+        <w:rPr>
+          <w:sz w:val="28"/>
+          <w:szCs w:val="28"/>
+        </w:rPr>
+        <w:t xml:space="preserve">First of all, a function contains a list of tasks which will be carried out whenever the function is called. </w:t>
+      </w:r>
+    </w:p>
+    <w:p>
+      <w:pPr>
+        <w:rPr>
+          <w:sz w:val="28"/>
+          <w:szCs w:val="28"/>
+        </w:rPr>
+      </w:pPr>
+      <w:r>
+        <w:rPr>
+          <w:sz w:val="28"/>
+          <w:szCs w:val="28"/>
+        </w:rPr>
+        <w:t xml:space="preserve">The </w:t>
+      </w:r>
+      <w:proofErr w:type="gramStart"/>
+      <w:r>
+        <w:rPr>
+          <w:sz w:val="28"/>
+          <w:szCs w:val="28"/>
+        </w:rPr>
+        <w:t>Start(</w:t>
+      </w:r>
+      <w:proofErr w:type="gramEnd"/>
+      <w:r>
+        <w:rPr>
+          <w:sz w:val="28"/>
+          <w:szCs w:val="28"/>
+        </w:rPr>
+        <w:t xml:space="preserve">) function gets executed whenever the script containing it is called for the first time. </w:t>
+      </w:r>
+    </w:p>
+    <w:p>
+      <w:pPr>
+        <w:rPr>
+          <w:sz w:val="28"/>
+          <w:szCs w:val="28"/>
+        </w:rPr>
+      </w:pPr>
+      <w:r>
+        <w:rPr>
+          <w:sz w:val="28"/>
+          <w:szCs w:val="28"/>
+        </w:rPr>
+        <w:t xml:space="preserve">Here is an example from the </w:t>
+      </w:r>
+      <w:proofErr w:type="spellStart"/>
+      <w:r>
+        <w:rPr>
+          <w:sz w:val="28"/>
+          <w:szCs w:val="28"/>
+        </w:rPr>
+        <w:t>HealthBar.cs</w:t>
+      </w:r>
+      <w:proofErr w:type="spellEnd"/>
+      <w:r>
+        <w:rPr>
+          <w:sz w:val="28"/>
+          <w:szCs w:val="28"/>
+        </w:rPr>
+        <w:t xml:space="preserve"> script in my game project.</w:t>
+      </w:r>
+    </w:p>
+    <w:p>
+      <w:pPr>
+        <w:rPr>
+          <w:sz w:val="28"/>
+          <w:szCs w:val="28"/>
+        </w:rPr>
+      </w:pPr>
+      <w:r>
+        <w:rPr>
+          <w:noProof/>
+          <w:sz w:val="28"/>
+          <w:szCs w:val="28"/>
+        </w:rPr>
+        <w:drawing>
+          <wp:inline distT="0" distB="0" distL="0" distR="0" wp14:anchorId="7B7B241C" wp14:editId="3E254254">
+            <wp:extent cx="5943600" cy="1275715"/>
+            <wp:effectExtent l="0" t="0" r="0" b="635"/>
+            <wp:docPr id="11" name="Picture 11"/>
+            <wp:cNvGraphicFramePr>
+              <a:graphicFrameLocks xmlns:a="http://schemas.openxmlformats.org/drawingml/2006/main" noChangeAspect="1"/>
+            </wp:cNvGraphicFramePr>
+            <a:graphic xmlns:a="http://schemas.openxmlformats.org/drawingml/2006/main">
+              <a:graphicData uri="http://schemas.openxmlformats.org/drawingml/2006/picture">
+                <pic:pic xmlns:pic="http://schemas.openxmlformats.org/drawingml/2006/picture">
+                  <pic:nvPicPr>
+                    <pic:cNvPr id="0" name="start.JPG"/>
+                    <pic:cNvPicPr/>
+                  </pic:nvPicPr>
+                  <pic:blipFill>
+                    <a:blip r:embed="rId20">
+                      <a:extLst>
+                        <a:ext uri="{28A0092B-C50C-407E-A947-70E740481C1C}">
+                          <a14:useLocalDpi xmlns:a14="http://schemas.microsoft.com/office/drawing/2010/main" val="0"/>
+                        </a:ext>
+                      </a:extLst>
+                    </a:blip>
+                    <a:stretch>
+                      <a:fillRect/>
+                    </a:stretch>
+                  </pic:blipFill>
+                  <pic:spPr>
+                    <a:xfrm>
+                      <a:off x="0" y="0"/>
+                      <a:ext cx="5943600" cy="1275715"/>
+                    </a:xfrm>
+                    <a:prstGeom prst="rect">
+                      <a:avLst/>
+                    </a:prstGeom>
+                  </pic:spPr>
+                </pic:pic>
+              </a:graphicData>
+            </a:graphic>
+          </wp:inline>
+        </w:drawing>
+      </w:r>
+      <w:r>
+        <w:rPr>
+          <w:sz w:val="28"/>
+          <w:szCs w:val="28"/>
+        </w:rPr>
+        <w:t xml:space="preserve"> </w:t>
+      </w:r>
+    </w:p>
+    <w:p>
+      <w:pPr>
+        <w:rPr>
+          <w:sz w:val="28"/>
+          <w:szCs w:val="28"/>
+        </w:rPr>
+      </w:pPr>
+      <w:r>
+        <w:rPr>
+          <w:sz w:val="28"/>
+          <w:szCs w:val="28"/>
+        </w:rPr>
+        <w:t xml:space="preserve">The </w:t>
+      </w:r>
+      <w:proofErr w:type="spellStart"/>
+      <w:r>
+        <w:rPr>
+          <w:sz w:val="28"/>
+          <w:szCs w:val="28"/>
+        </w:rPr>
+        <w:t>HealthBar</w:t>
+      </w:r>
+      <w:proofErr w:type="spellEnd"/>
+      <w:r>
+        <w:rPr>
+          <w:sz w:val="28"/>
+          <w:szCs w:val="28"/>
+        </w:rPr>
+        <w:t xml:space="preserve"> script is attached to the </w:t>
+      </w:r>
+      <w:proofErr w:type="spellStart"/>
+      <w:r>
+        <w:rPr>
+          <w:sz w:val="28"/>
+          <w:szCs w:val="28"/>
+        </w:rPr>
+        <w:t>PlayerManager</w:t>
+      </w:r>
+      <w:proofErr w:type="spellEnd"/>
+      <w:r>
+        <w:rPr>
+          <w:sz w:val="28"/>
+          <w:szCs w:val="28"/>
+        </w:rPr>
+        <w:t xml:space="preserve"> game object, and whenever this object is created in the game, the script is called and executes the Start function, which in this script assigns a value of 100 to the health variable, and disables the Retry Menu.</w:t>
+      </w:r>
+      <w:r>
+        <w:rPr>
+          <w:sz w:val="28"/>
+          <w:szCs w:val="28"/>
+        </w:rPr>
+        <w:t xml:space="preserve"> This will only be carried out once when the </w:t>
+      </w:r>
+      <w:proofErr w:type="spellStart"/>
+      <w:r>
+        <w:rPr>
+          <w:sz w:val="28"/>
+          <w:szCs w:val="28"/>
+        </w:rPr>
+        <w:t>PlayerManager</w:t>
+      </w:r>
+      <w:proofErr w:type="spellEnd"/>
+      <w:r>
+        <w:rPr>
+          <w:sz w:val="28"/>
+          <w:szCs w:val="28"/>
+        </w:rPr>
+        <w:t xml:space="preserve"> is first spawned. </w:t>
+      </w:r>
+    </w:p>
+    <w:p>
+      <w:pPr>
+        <w:rPr>
+          <w:sz w:val="28"/>
+          <w:szCs w:val="28"/>
+        </w:rPr>
+      </w:pPr>
+    </w:p>
+    <w:p>
+      <w:pPr>
+        <w:rPr>
+          <w:sz w:val="28"/>
+          <w:szCs w:val="28"/>
+        </w:rPr>
+      </w:pPr>
+    </w:p>
+    <w:p>
+      <w:pPr>
+        <w:rPr>
+          <w:sz w:val="28"/>
+          <w:szCs w:val="28"/>
+        </w:rPr>
+      </w:pPr>
+    </w:p>
+    <w:p>
+      <w:pPr>
+        <w:rPr>
+          <w:sz w:val="28"/>
+          <w:szCs w:val="28"/>
+        </w:rPr>
+      </w:pPr>
+    </w:p>
+    <w:p>
+      <w:pPr>
+        <w:rPr>
+          <w:noProof/>
+          <w:sz w:val="28"/>
+          <w:szCs w:val="28"/>
+        </w:rPr>
+      </w:pPr>
+      <w:r>
+        <w:rPr>
+          <w:sz w:val="28"/>
+          <w:szCs w:val="28"/>
+        </w:rPr>
+        <w:lastRenderedPageBreak/>
+        <w:t xml:space="preserve">The </w:t>
+      </w:r>
+      <w:proofErr w:type="gramStart"/>
+      <w:r>
+        <w:rPr>
+          <w:sz w:val="28"/>
+          <w:szCs w:val="28"/>
+        </w:rPr>
+        <w:t>Update(</w:t>
+      </w:r>
+      <w:proofErr w:type="gramEnd"/>
+      <w:r>
+        <w:rPr>
+          <w:sz w:val="28"/>
+          <w:szCs w:val="28"/>
+        </w:rPr>
+        <w:t>) function is called for each and every frame during the game’s run time. So each task contained within the function is carried out continuously. This is good for tracking values which are constantly changing such as movement.</w:t>
+      </w:r>
+      <w:r>
+        <w:rPr>
+          <w:noProof/>
+          <w:sz w:val="28"/>
+          <w:szCs w:val="28"/>
+        </w:rPr>
+        <w:t xml:space="preserve"> </w:t>
+      </w:r>
+    </w:p>
+    <w:p>
+      <w:pPr>
+        <w:jc w:val="center"/>
+        <w:rPr>
+          <w:sz w:val="28"/>
+          <w:szCs w:val="28"/>
+        </w:rPr>
+      </w:pPr>
+      <w:r>
+        <w:rPr>
+          <w:noProof/>
+          <w:sz w:val="28"/>
+          <w:szCs w:val="28"/>
+        </w:rPr>
+        <w:drawing>
+          <wp:inline distT="0" distB="0" distL="0" distR="0" wp14:anchorId="59D2E9DB" wp14:editId="0B624B4E">
+            <wp:extent cx="4457700" cy="1857375"/>
+            <wp:effectExtent l="0" t="0" r="0" b="9525"/>
+            <wp:docPr id="15" name="Picture 15"/>
+            <wp:cNvGraphicFramePr>
+              <a:graphicFrameLocks xmlns:a="http://schemas.openxmlformats.org/drawingml/2006/main" noChangeAspect="1"/>
+            </wp:cNvGraphicFramePr>
+            <a:graphic xmlns:a="http://schemas.openxmlformats.org/drawingml/2006/main">
+              <a:graphicData uri="http://schemas.openxmlformats.org/drawingml/2006/picture">
+                <pic:pic xmlns:pic="http://schemas.openxmlformats.org/drawingml/2006/picture">
+                  <pic:nvPicPr>
+                    <pic:cNvPr id="0" name="update.JPG"/>
+                    <pic:cNvPicPr/>
+                  </pic:nvPicPr>
+                  <pic:blipFill>
+                    <a:blip r:embed="rId21">
+                      <a:extLst>
+                        <a:ext uri="{28A0092B-C50C-407E-A947-70E740481C1C}">
+                          <a14:useLocalDpi xmlns:a14="http://schemas.microsoft.com/office/drawing/2010/main" val="0"/>
+                        </a:ext>
+                      </a:extLst>
+                    </a:blip>
+                    <a:stretch>
+                      <a:fillRect/>
+                    </a:stretch>
+                  </pic:blipFill>
+                  <pic:spPr>
+                    <a:xfrm>
+                      <a:off x="0" y="0"/>
+                      <a:ext cx="4457700" cy="1857375"/>
+                    </a:xfrm>
+                    <a:prstGeom prst="rect">
+                      <a:avLst/>
+                    </a:prstGeom>
+                  </pic:spPr>
+                </pic:pic>
+              </a:graphicData>
+            </a:graphic>
+          </wp:inline>
+        </w:drawing>
+      </w:r>
+    </w:p>
+    <w:p>
+      <w:pPr>
+        <w:rPr>
+          <w:sz w:val="28"/>
+          <w:szCs w:val="28"/>
+        </w:rPr>
+      </w:pPr>
+      <w:r>
+        <w:rPr>
+          <w:sz w:val="28"/>
+          <w:szCs w:val="28"/>
+        </w:rPr>
+        <w:t xml:space="preserve">Here we can see the </w:t>
+      </w:r>
+      <w:proofErr w:type="gramStart"/>
+      <w:r>
+        <w:rPr>
+          <w:sz w:val="28"/>
+          <w:szCs w:val="28"/>
+        </w:rPr>
+        <w:t>Update(</w:t>
+      </w:r>
+      <w:proofErr w:type="gramEnd"/>
+      <w:r>
+        <w:rPr>
+          <w:sz w:val="28"/>
+          <w:szCs w:val="28"/>
+        </w:rPr>
+        <w:t xml:space="preserve">) function in the </w:t>
+      </w:r>
+      <w:proofErr w:type="spellStart"/>
+      <w:r>
+        <w:rPr>
+          <w:sz w:val="28"/>
+          <w:szCs w:val="28"/>
+        </w:rPr>
+        <w:t>Movement.cs</w:t>
+      </w:r>
+      <w:proofErr w:type="spellEnd"/>
+      <w:r>
+        <w:rPr>
+          <w:sz w:val="28"/>
+          <w:szCs w:val="28"/>
+        </w:rPr>
+        <w:t xml:space="preserve"> script. This script controls the player movement and contains the functions </w:t>
+      </w:r>
+      <w:proofErr w:type="gramStart"/>
+      <w:r>
+        <w:rPr>
+          <w:sz w:val="28"/>
+          <w:szCs w:val="28"/>
+        </w:rPr>
+        <w:t>Jump(</w:t>
+      </w:r>
+      <w:proofErr w:type="gramEnd"/>
+      <w:r>
+        <w:rPr>
+          <w:sz w:val="28"/>
+          <w:szCs w:val="28"/>
+        </w:rPr>
+        <w:t xml:space="preserve">), Walking(), Turning() and Move(), all of which control a single aspect of player movement. </w:t>
+      </w:r>
+    </w:p>
+    <w:p>
+      <w:pPr>
+        <w:rPr>
+          <w:sz w:val="28"/>
+          <w:szCs w:val="28"/>
+        </w:rPr>
+      </w:pPr>
+      <w:r>
+        <w:rPr>
+          <w:sz w:val="28"/>
+          <w:szCs w:val="28"/>
+        </w:rPr>
+        <w:t xml:space="preserve">The Update() function will call each of these functions for every frame, in this way it constantly keeps track of the player’s movement, updating it based on the values controlled by the other movement focused functions. </w:t>
+      </w:r>
+    </w:p>
+    <w:p>
+      <w:pPr>
+        <w:rPr>
+          <w:sz w:val="28"/>
+          <w:szCs w:val="28"/>
+        </w:rPr>
+      </w:pPr>
+    </w:p>
+    <w:p>
+      <w:pPr>
+        <w:rPr>
+          <w:sz w:val="28"/>
+          <w:szCs w:val="28"/>
+        </w:rPr>
+      </w:pPr>
+    </w:p>
+    <w:p>
+      <w:pPr>
+        <w:rPr>
+          <w:sz w:val="28"/>
+          <w:szCs w:val="28"/>
+        </w:rPr>
+      </w:pPr>
+    </w:p>
+    <w:p>
+      <w:pPr>
+        <w:rPr>
+          <w:sz w:val="28"/>
+          <w:szCs w:val="28"/>
+        </w:rPr>
+      </w:pPr>
+    </w:p>
+    <w:p>
+      <w:pPr>
+        <w:rPr>
+          <w:sz w:val="28"/>
+          <w:szCs w:val="28"/>
+        </w:rPr>
+      </w:pPr>
+    </w:p>
+    <w:p>
+      <w:pPr>
+        <w:rPr>
+          <w:sz w:val="28"/>
+          <w:szCs w:val="28"/>
+        </w:rPr>
+      </w:pPr>
+    </w:p>
+    <w:p>
+      <w:pPr>
+        <w:rPr>
+          <w:sz w:val="28"/>
+          <w:szCs w:val="28"/>
+        </w:rPr>
+      </w:pPr>
+    </w:p>
+    <w:p>
+      <w:pPr>
+        <w:rPr>
+          <w:sz w:val="28"/>
+          <w:szCs w:val="28"/>
+        </w:rPr>
+      </w:pPr>
+    </w:p>
+    <w:p>
+      <w:pPr>
+        <w:rPr>
+          <w:sz w:val="28"/>
+          <w:szCs w:val="28"/>
+        </w:rPr>
+      </w:pPr>
+    </w:p>
+    <w:p>
+      <w:pPr>
+        <w:rPr>
+          <w:sz w:val="28"/>
+          <w:szCs w:val="28"/>
+        </w:rPr>
+      </w:pPr>
+      <w:r>
+        <w:rPr>
+          <w:sz w:val="28"/>
+          <w:szCs w:val="28"/>
+        </w:rPr>
+        <w:lastRenderedPageBreak/>
+        <w:t xml:space="preserve">A </w:t>
+      </w:r>
+      <w:proofErr w:type="spellStart"/>
+      <w:r>
+        <w:rPr>
+          <w:sz w:val="28"/>
+          <w:szCs w:val="28"/>
+        </w:rPr>
+        <w:t>coroutine</w:t>
+      </w:r>
+      <w:proofErr w:type="spellEnd"/>
+      <w:r>
+        <w:rPr>
+          <w:sz w:val="28"/>
+          <w:szCs w:val="28"/>
+        </w:rPr>
+        <w:t xml:space="preserve"> is a function </w:t>
+      </w:r>
+      <w:r>
+        <w:rPr>
+          <w:sz w:val="28"/>
+          <w:szCs w:val="28"/>
+        </w:rPr>
+        <w:t xml:space="preserve">where we can tell the code to wait a set amount of time at certain intervals. Here is an example from the </w:t>
+      </w:r>
+      <w:proofErr w:type="spellStart"/>
+      <w:r>
+        <w:rPr>
+          <w:sz w:val="28"/>
+          <w:szCs w:val="28"/>
+        </w:rPr>
+        <w:t>HealthBar.cs</w:t>
+      </w:r>
+      <w:proofErr w:type="spellEnd"/>
+      <w:r>
+        <w:rPr>
+          <w:sz w:val="28"/>
+          <w:szCs w:val="28"/>
+        </w:rPr>
+        <w:t xml:space="preserve"> script again. </w:t>
+      </w:r>
+    </w:p>
+    <w:p>
+      <w:pPr>
+        <w:jc w:val="center"/>
+        <w:rPr>
+          <w:sz w:val="28"/>
+          <w:szCs w:val="28"/>
+        </w:rPr>
+      </w:pPr>
+      <w:r>
+        <w:rPr>
+          <w:noProof/>
+          <w:sz w:val="28"/>
+          <w:szCs w:val="28"/>
+        </w:rPr>
+        <w:drawing>
+          <wp:inline distT="0" distB="0" distL="0" distR="0">
+            <wp:extent cx="3076575" cy="1533525"/>
+            <wp:effectExtent l="0" t="0" r="9525" b="9525"/>
+            <wp:docPr id="18" name="Picture 18"/>
+            <wp:cNvGraphicFramePr>
+              <a:graphicFrameLocks xmlns:a="http://schemas.openxmlformats.org/drawingml/2006/main" noChangeAspect="1"/>
+            </wp:cNvGraphicFramePr>
+            <a:graphic xmlns:a="http://schemas.openxmlformats.org/drawingml/2006/main">
+              <a:graphicData uri="http://schemas.openxmlformats.org/drawingml/2006/picture">
+                <pic:pic xmlns:pic="http://schemas.openxmlformats.org/drawingml/2006/picture">
+                  <pic:nvPicPr>
+                    <pic:cNvPr id="0" name="coroutine.JPG"/>
+                    <pic:cNvPicPr/>
+                  </pic:nvPicPr>
+                  <pic:blipFill>
+                    <a:blip r:embed="rId22">
+                      <a:extLst>
+                        <a:ext uri="{28A0092B-C50C-407E-A947-70E740481C1C}">
+                          <a14:useLocalDpi xmlns:a14="http://schemas.microsoft.com/office/drawing/2010/main" val="0"/>
+                        </a:ext>
+                      </a:extLst>
+                    </a:blip>
+                    <a:stretch>
+                      <a:fillRect/>
+                    </a:stretch>
+                  </pic:blipFill>
+                  <pic:spPr>
+                    <a:xfrm>
+                      <a:off x="0" y="0"/>
+                      <a:ext cx="3076575" cy="1533525"/>
+                    </a:xfrm>
+                    <a:prstGeom prst="rect">
+                      <a:avLst/>
+                    </a:prstGeom>
+                  </pic:spPr>
+                </pic:pic>
+              </a:graphicData>
+            </a:graphic>
+          </wp:inline>
+        </w:drawing>
+      </w:r>
+    </w:p>
+    <w:p>
+      <w:pPr>
+        <w:rPr>
+          <w:sz w:val="28"/>
+          <w:szCs w:val="28"/>
+        </w:rPr>
+      </w:pPr>
+      <w:r>
+        <w:rPr>
+          <w:sz w:val="28"/>
+          <w:szCs w:val="28"/>
+        </w:rPr>
+        <w:t xml:space="preserve">This </w:t>
+      </w:r>
+      <w:proofErr w:type="spellStart"/>
+      <w:r>
+        <w:rPr>
+          <w:sz w:val="28"/>
+          <w:szCs w:val="28"/>
+        </w:rPr>
+        <w:t>coroutine</w:t>
+      </w:r>
+      <w:proofErr w:type="spellEnd"/>
+      <w:r>
+        <w:rPr>
+          <w:sz w:val="28"/>
+          <w:szCs w:val="28"/>
+        </w:rPr>
+        <w:t xml:space="preserve"> function “</w:t>
+      </w:r>
+      <w:proofErr w:type="spellStart"/>
+      <w:r>
+        <w:rPr>
+          <w:sz w:val="28"/>
+          <w:szCs w:val="28"/>
+        </w:rPr>
+        <w:t>ShowRetry</w:t>
+      </w:r>
+      <w:proofErr w:type="spellEnd"/>
+      <w:r>
+        <w:rPr>
+          <w:sz w:val="28"/>
+          <w:szCs w:val="28"/>
+        </w:rPr>
+        <w:t xml:space="preserve">”, will display the Retry Menu after the player has died. I did not want the menu to appear immediately upon death, as first I want the death animation to play out. Note that to create a </w:t>
+      </w:r>
+      <w:proofErr w:type="spellStart"/>
+      <w:r>
+        <w:rPr>
+          <w:sz w:val="28"/>
+          <w:szCs w:val="28"/>
+        </w:rPr>
+        <w:t>coroutine</w:t>
+      </w:r>
+      <w:proofErr w:type="spellEnd"/>
+      <w:r>
+        <w:rPr>
+          <w:sz w:val="28"/>
+          <w:szCs w:val="28"/>
+        </w:rPr>
+        <w:t xml:space="preserve"> we must write </w:t>
+      </w:r>
+      <w:proofErr w:type="spellStart"/>
+      <w:r>
+        <w:rPr>
+          <w:sz w:val="28"/>
+          <w:szCs w:val="28"/>
+        </w:rPr>
+        <w:t>IEnumerator</w:t>
+      </w:r>
+      <w:proofErr w:type="spellEnd"/>
+      <w:r>
+        <w:rPr>
+          <w:sz w:val="28"/>
+          <w:szCs w:val="28"/>
+        </w:rPr>
+        <w:t xml:space="preserve"> before the function name, and in this case I am passing a float parameter “</w:t>
+      </w:r>
+      <w:proofErr w:type="spellStart"/>
+      <w:r>
+        <w:rPr>
+          <w:sz w:val="28"/>
+          <w:szCs w:val="28"/>
+        </w:rPr>
+        <w:t>waitTime</w:t>
+      </w:r>
+      <w:proofErr w:type="spellEnd"/>
+      <w:r>
+        <w:rPr>
+          <w:sz w:val="28"/>
+          <w:szCs w:val="28"/>
+        </w:rPr>
+        <w:t>”, which will be the time in seconds the game will wait before executing the code.</w:t>
+      </w:r>
+    </w:p>
+    <w:p>
+      <w:pPr>
+        <w:rPr>
+          <w:sz w:val="28"/>
+          <w:szCs w:val="28"/>
+        </w:rPr>
+      </w:pPr>
+      <w:r>
+        <w:rPr>
+          <w:sz w:val="28"/>
+          <w:szCs w:val="28"/>
+        </w:rPr>
+        <w:t xml:space="preserve">In this case, the </w:t>
+      </w:r>
+      <w:proofErr w:type="spellStart"/>
+      <w:r>
+        <w:rPr>
+          <w:sz w:val="28"/>
+          <w:szCs w:val="28"/>
+        </w:rPr>
+        <w:t>ShowRetry</w:t>
+      </w:r>
+      <w:proofErr w:type="spellEnd"/>
+      <w:r>
+        <w:rPr>
+          <w:sz w:val="28"/>
+          <w:szCs w:val="28"/>
+        </w:rPr>
+        <w:t xml:space="preserve"> function is checking to see if an audio clip has been played (This is the Power Down sound effect which occurs only once after the player’s health reaches zero). If the sound effect has been played, i.e. the player has </w:t>
+      </w:r>
+      <w:proofErr w:type="gramStart"/>
+      <w:r>
+        <w:rPr>
+          <w:sz w:val="28"/>
+          <w:szCs w:val="28"/>
+        </w:rPr>
+        <w:t>died,</w:t>
+      </w:r>
+      <w:proofErr w:type="gramEnd"/>
+      <w:r>
+        <w:rPr>
+          <w:sz w:val="28"/>
+          <w:szCs w:val="28"/>
+        </w:rPr>
+        <w:t xml:space="preserve"> it will wait a set amount of time before showing the setting the Retry menu as active. </w:t>
+      </w:r>
+    </w:p>
+    <w:p>
+      <w:pPr>
+        <w:rPr>
+          <w:sz w:val="28"/>
+          <w:szCs w:val="28"/>
+        </w:rPr>
+      </w:pPr>
+      <w:r>
+        <w:rPr>
+          <w:sz w:val="28"/>
+          <w:szCs w:val="28"/>
+        </w:rPr>
+        <w:t xml:space="preserve">To call the </w:t>
+      </w:r>
+      <w:proofErr w:type="spellStart"/>
+      <w:r>
+        <w:rPr>
+          <w:sz w:val="28"/>
+          <w:szCs w:val="28"/>
+        </w:rPr>
+        <w:t>coroutine</w:t>
+      </w:r>
+      <w:proofErr w:type="spellEnd"/>
+      <w:r>
+        <w:rPr>
+          <w:sz w:val="28"/>
+          <w:szCs w:val="28"/>
+        </w:rPr>
+        <w:t xml:space="preserve"> function during runtime, I call the </w:t>
+      </w:r>
+      <w:proofErr w:type="spellStart"/>
+      <w:r>
+        <w:rPr>
+          <w:sz w:val="28"/>
+          <w:szCs w:val="28"/>
+        </w:rPr>
+        <w:t>coroutine</w:t>
+      </w:r>
+      <w:proofErr w:type="spellEnd"/>
+      <w:r>
+        <w:rPr>
+          <w:sz w:val="28"/>
+          <w:szCs w:val="28"/>
+        </w:rPr>
+        <w:t xml:space="preserve"> within the Update function by using the following code:</w:t>
+      </w:r>
+    </w:p>
+    <w:p>
+      <w:pPr>
+        <w:jc w:val="center"/>
+        <w:rPr>
+          <w:sz w:val="28"/>
+          <w:szCs w:val="28"/>
+        </w:rPr>
+      </w:pPr>
+      <w:r>
+        <w:rPr>
+          <w:noProof/>
+          <w:sz w:val="28"/>
+          <w:szCs w:val="28"/>
+        </w:rPr>
+        <w:drawing>
+          <wp:inline distT="0" distB="0" distL="0" distR="0">
+            <wp:extent cx="2352675" cy="676275"/>
+            <wp:effectExtent l="0" t="0" r="9525" b="9525"/>
+            <wp:docPr id="19" name="Picture 19"/>
+            <wp:cNvGraphicFramePr>
+              <a:graphicFrameLocks xmlns:a="http://schemas.openxmlformats.org/drawingml/2006/main" noChangeAspect="1"/>
+            </wp:cNvGraphicFramePr>
+            <a:graphic xmlns:a="http://schemas.openxmlformats.org/drawingml/2006/main">
+              <a:graphicData uri="http://schemas.openxmlformats.org/drawingml/2006/picture">
+                <pic:pic xmlns:pic="http://schemas.openxmlformats.org/drawingml/2006/picture">
+                  <pic:nvPicPr>
+                    <pic:cNvPr id="0" name="coroutin2e.JPG"/>
+                    <pic:cNvPicPr/>
+                  </pic:nvPicPr>
+                  <pic:blipFill>
+                    <a:blip r:embed="rId23">
+                      <a:extLst>
+                        <a:ext uri="{28A0092B-C50C-407E-A947-70E740481C1C}">
+                          <a14:useLocalDpi xmlns:a14="http://schemas.microsoft.com/office/drawing/2010/main" val="0"/>
+                        </a:ext>
+                      </a:extLst>
+                    </a:blip>
+                    <a:stretch>
+                      <a:fillRect/>
+                    </a:stretch>
+                  </pic:blipFill>
+                  <pic:spPr>
+                    <a:xfrm>
+                      <a:off x="0" y="0"/>
+                      <a:ext cx="2352675" cy="676275"/>
+                    </a:xfrm>
+                    <a:prstGeom prst="rect">
+                      <a:avLst/>
+                    </a:prstGeom>
+                  </pic:spPr>
+                </pic:pic>
+              </a:graphicData>
+            </a:graphic>
+          </wp:inline>
+        </w:drawing>
+      </w:r>
+    </w:p>
+    <w:p>
+      <w:pPr>
+        <w:rPr>
+          <w:sz w:val="28"/>
+          <w:szCs w:val="28"/>
+        </w:rPr>
+      </w:pPr>
+      <w:r>
+        <w:rPr>
+          <w:sz w:val="28"/>
+          <w:szCs w:val="28"/>
+        </w:rPr>
+        <w:t xml:space="preserve">Here I am passing a parameter of 3f, meaning the game will wait 3 seconds before executing the code in the </w:t>
+      </w:r>
+      <w:proofErr w:type="spellStart"/>
+      <w:r>
+        <w:rPr>
+          <w:sz w:val="28"/>
+          <w:szCs w:val="28"/>
+        </w:rPr>
+        <w:t>ShowRetry</w:t>
+      </w:r>
+      <w:proofErr w:type="spellEnd"/>
+      <w:r>
+        <w:rPr>
+          <w:sz w:val="28"/>
+          <w:szCs w:val="28"/>
+        </w:rPr>
+        <w:t xml:space="preserve"> </w:t>
+      </w:r>
+      <w:proofErr w:type="spellStart"/>
+      <w:r>
+        <w:rPr>
+          <w:sz w:val="28"/>
+          <w:szCs w:val="28"/>
+        </w:rPr>
+        <w:t>coroutine</w:t>
+      </w:r>
+      <w:proofErr w:type="spellEnd"/>
+      <w:r>
+        <w:rPr>
+          <w:sz w:val="28"/>
+          <w:szCs w:val="28"/>
+        </w:rPr>
+        <w:t xml:space="preserve"> function. </w:t>
+      </w:r>
+    </w:p>
+    <w:p>
+      <w:pPr>
+        <w:rPr>
+          <w:sz w:val="28"/>
+          <w:szCs w:val="28"/>
+        </w:rPr>
+      </w:pPr>
+    </w:p>
+    <w:p>
+      <w:pPr>
+        <w:rPr>
+          <w:sz w:val="28"/>
+          <w:szCs w:val="28"/>
+        </w:rPr>
+      </w:pPr>
+    </w:p>
+    <w:p>
+      <w:pPr>
+        <w:rPr>
+          <w:sz w:val="32"/>
+          <w:szCs w:val="32"/>
+          <w:u w:val="single"/>
+        </w:rPr>
+      </w:pPr>
+      <w:r>
+        <w:rPr>
+          <w:sz w:val="32"/>
+          <w:szCs w:val="32"/>
+          <w:u w:val="single"/>
+        </w:rPr>
+        <w:lastRenderedPageBreak/>
+        <w:t xml:space="preserve">Task 8 – P4.2 </w:t>
+      </w:r>
+    </w:p>
+    <w:p>
+      <w:pPr>
+        <w:rPr>
+          <w:sz w:val="28"/>
+          <w:szCs w:val="28"/>
+          <w:u w:val="single"/>
+        </w:rPr>
+      </w:pPr>
+      <w:r>
+        <w:rPr>
+          <w:sz w:val="28"/>
+          <w:szCs w:val="28"/>
+          <w:u w:val="single"/>
+        </w:rPr>
+        <w:t>Game Presentation</w:t>
+      </w:r>
+    </w:p>
+    <w:p>
+      <w:pPr>
+        <w:rPr>
+          <w:sz w:val="28"/>
+          <w:szCs w:val="28"/>
+          <w:u w:val="single"/>
+        </w:rPr>
+      </w:pPr>
+    </w:p>
+    <w:p>
+      <w:pPr>
+        <w:rPr>
+          <w:sz w:val="28"/>
+          <w:szCs w:val="28"/>
+          <w:u w:val="single"/>
+        </w:rPr>
+      </w:pPr>
+    </w:p>
+    <w:p>
+      <w:pPr>
+        <w:rPr>
+          <w:sz w:val="28"/>
+          <w:szCs w:val="28"/>
+          <w:u w:val="single"/>
+        </w:rPr>
+      </w:pPr>
+    </w:p>
+    <w:p>
+      <w:pPr>
+        <w:rPr>
+          <w:sz w:val="28"/>
+          <w:szCs w:val="28"/>
+          <w:u w:val="single"/>
+        </w:rPr>
+      </w:pPr>
+    </w:p>
+    <w:p>
+      <w:pPr>
+        <w:rPr>
+          <w:sz w:val="28"/>
+          <w:szCs w:val="28"/>
+          <w:u w:val="single"/>
+        </w:rPr>
+      </w:pPr>
+    </w:p>
+    <w:p>
+      <w:pPr>
+        <w:rPr>
+          <w:sz w:val="28"/>
+          <w:szCs w:val="28"/>
+          <w:u w:val="single"/>
+        </w:rPr>
+      </w:pPr>
+    </w:p>
+    <w:p>
+      <w:pPr>
+        <w:rPr>
+          <w:sz w:val="28"/>
+          <w:szCs w:val="28"/>
+          <w:u w:val="single"/>
+        </w:rPr>
+      </w:pPr>
+    </w:p>
+    <w:p>
+      <w:pPr>
+        <w:rPr>
+          <w:sz w:val="28"/>
+          <w:szCs w:val="28"/>
+          <w:u w:val="single"/>
+        </w:rPr>
+      </w:pPr>
+    </w:p>
+    <w:p>
+      <w:pPr>
+        <w:rPr>
+          <w:sz w:val="28"/>
+          <w:szCs w:val="28"/>
+          <w:u w:val="single"/>
+        </w:rPr>
+      </w:pPr>
+    </w:p>
+    <w:p>
+      <w:pPr>
+        <w:rPr>
+          <w:sz w:val="28"/>
+          <w:szCs w:val="28"/>
+          <w:u w:val="single"/>
+        </w:rPr>
+      </w:pPr>
+    </w:p>
+    <w:p>
+      <w:pPr>
+        <w:rPr>
+          <w:sz w:val="28"/>
+          <w:szCs w:val="28"/>
+          <w:u w:val="single"/>
+        </w:rPr>
+      </w:pPr>
+    </w:p>
+    <w:p>
+      <w:pPr>
+        <w:rPr>
+          <w:sz w:val="28"/>
+          <w:szCs w:val="28"/>
+          <w:u w:val="single"/>
+        </w:rPr>
+      </w:pPr>
+    </w:p>
+    <w:p>
+      <w:pPr>
+        <w:rPr>
+          <w:sz w:val="28"/>
+          <w:szCs w:val="28"/>
+          <w:u w:val="single"/>
+        </w:rPr>
+      </w:pPr>
+    </w:p>
+    <w:p>
+      <w:pPr>
+        <w:rPr>
+          <w:sz w:val="28"/>
+          <w:szCs w:val="28"/>
+          <w:u w:val="single"/>
+        </w:rPr>
+      </w:pPr>
+    </w:p>
+    <w:p>
+      <w:pPr>
+        <w:rPr>
+          <w:sz w:val="28"/>
+          <w:szCs w:val="28"/>
+          <w:u w:val="single"/>
+        </w:rPr>
+      </w:pPr>
+    </w:p>
+    <w:p>
+      <w:pPr>
+        <w:rPr>
+          <w:sz w:val="28"/>
+          <w:szCs w:val="28"/>
+          <w:u w:val="single"/>
+        </w:rPr>
+      </w:pPr>
+    </w:p>
+    <w:p>
+      <w:pPr>
+        <w:rPr>
+          <w:sz w:val="28"/>
+          <w:szCs w:val="28"/>
+          <w:u w:val="single"/>
+        </w:rPr>
+      </w:pPr>
+    </w:p>
+    <w:p>
+      <w:pPr>
+        <w:rPr>
+          <w:sz w:val="28"/>
+          <w:szCs w:val="28"/>
+          <w:u w:val="single"/>
+        </w:rPr>
+      </w:pPr>
+    </w:p>
+    <w:p>
+      <w:pPr>
+        <w:rPr>
+          <w:sz w:val="28"/>
+          <w:szCs w:val="28"/>
+          <w:u w:val="single"/>
+        </w:rPr>
+      </w:pPr>
+    </w:p>
+    <w:p>
+      <w:pPr>
+        <w:rPr>
+          <w:sz w:val="28"/>
+          <w:szCs w:val="28"/>
+          <w:u w:val="single"/>
+        </w:rPr>
+      </w:pPr>
+    </w:p>
+    <w:p>
+      <w:pPr>
+        <w:rPr>
+          <w:sz w:val="32"/>
+          <w:szCs w:val="32"/>
+          <w:u w:val="single"/>
+        </w:rPr>
+      </w:pPr>
+      <w:r>
+        <w:rPr>
+          <w:sz w:val="32"/>
+          <w:szCs w:val="32"/>
+          <w:u w:val="single"/>
+        </w:rPr>
+        <w:lastRenderedPageBreak/>
+        <w:t>Task 9 – P4.3 – Improvements</w:t>
+      </w:r>
+    </w:p>
+    <w:p>
+      <w:pPr>
+        <w:rPr>
+          <w:sz w:val="28"/>
+          <w:szCs w:val="28"/>
+        </w:rPr>
+      </w:pPr>
+      <w:r>
+        <w:rPr>
+          <w:sz w:val="28"/>
+          <w:szCs w:val="28"/>
+        </w:rPr>
+        <w:t xml:space="preserve">Throughout the development of the game there were several elements within it that I would have liked to improve on. </w:t>
+      </w:r>
       <w:bookmarkStart w:id="0" w:name="_GoBack"/>
       <w:bookmarkEnd w:id="0"/>
+    </w:p>
+    <w:p>
+      <w:pPr>
+        <w:rPr>
+          <w:sz w:val="32"/>
+          <w:szCs w:val="32"/>
+          <w:u w:val="single"/>
+        </w:rPr>
+      </w:pPr>
+      <w:r>
+        <w:rPr>
+          <w:sz w:val="32"/>
+          <w:szCs w:val="32"/>
+          <w:u w:val="single"/>
+        </w:rPr>
+        <w:t>Task 10 – M1.1 – 3D Models, Animations &amp; Sound</w:t>
+      </w:r>
+    </w:p>
+    <w:p>
+      <w:pPr>
+        <w:rPr>
+          <w:sz w:val="32"/>
+          <w:szCs w:val="32"/>
+          <w:u w:val="single"/>
+        </w:rPr>
+      </w:pPr>
+      <w:r>
+        <w:rPr>
+          <w:sz w:val="32"/>
+          <w:szCs w:val="32"/>
+          <w:u w:val="single"/>
+        </w:rPr>
+        <w:t>Task 12 – M3.1 – Animated Elements</w:t>
+      </w:r>
+    </w:p>
+    <w:p>
+      <w:pPr>
+        <w:rPr>
+          <w:sz w:val="32"/>
+          <w:szCs w:val="32"/>
+          <w:u w:val="single"/>
+        </w:rPr>
+      </w:pPr>
+      <w:r>
+        <w:rPr>
+          <w:sz w:val="32"/>
+          <w:szCs w:val="32"/>
+          <w:u w:val="single"/>
+        </w:rPr>
+        <w:t xml:space="preserve">Task 13 – M2.1 – Game </w:t>
+      </w:r>
+      <w:proofErr w:type="gramStart"/>
+      <w:r>
+        <w:rPr>
+          <w:sz w:val="32"/>
+          <w:szCs w:val="32"/>
+          <w:u w:val="single"/>
+        </w:rPr>
+        <w:t>Genre</w:t>
+      </w:r>
+      <w:proofErr w:type="gramEnd"/>
+    </w:p>
+    <w:p>
+      <w:pPr>
+        <w:rPr>
+          <w:sz w:val="32"/>
+          <w:szCs w:val="32"/>
+          <w:u w:val="single"/>
+        </w:rPr>
+      </w:pPr>
+      <w:r>
+        <w:rPr>
+          <w:sz w:val="32"/>
+          <w:szCs w:val="32"/>
+          <w:u w:val="single"/>
+        </w:rPr>
+        <w:t>Task 14 – D1.1 – Identifying Missing Features</w:t>
+      </w:r>
+    </w:p>
+    <w:p>
+      <w:pPr>
+        <w:rPr>
+          <w:sz w:val="32"/>
+          <w:szCs w:val="32"/>
+          <w:u w:val="single"/>
+        </w:rPr>
+      </w:pPr>
+      <w:r>
+        <w:rPr>
+          <w:sz w:val="32"/>
+          <w:szCs w:val="32"/>
+          <w:u w:val="single"/>
+        </w:rPr>
+        <w:t>Task 15 – D2.1 – GitHub Commitment Log</w:t>
+      </w:r>
+    </w:p>
+    <w:p>
+      <w:pPr>
+        <w:rPr>
+          <w:sz w:val="32"/>
+          <w:szCs w:val="32"/>
+          <w:u w:val="single"/>
+        </w:rPr>
+      </w:pPr>
+      <w:r>
+        <w:rPr>
+          <w:sz w:val="32"/>
+          <w:szCs w:val="32"/>
+          <w:u w:val="single"/>
+        </w:rPr>
+        <w:t>Task 16 – D3.1 – Professional Development Timeline</w:t>
+      </w:r>
+    </w:p>
+    <w:p>
+      <w:pPr>
+        <w:rPr>
+          <w:sz w:val="28"/>
+          <w:szCs w:val="28"/>
+        </w:rPr>
+      </w:pPr>
     </w:p>
     <w:sectPr>
       <w:pgSz w:w="12240" w:h="15840"/>

</xml_diff>